<commit_message>
Hmmm... Fried Chicken... Down South... East Of Cali... SIGN ME UP!
</commit_message>
<xml_diff>
--- a/Other/The Current Obsidian Understanding Of AI Definitions.docx
+++ b/Other/The Current Obsidian Understanding Of AI Definitions.docx
@@ -13,15 +13,7 @@
         <w:t>Understanding</w:t>
       </w:r>
       <w:r>
-        <w:t xml:space="preserve"> </w:t>
-      </w:r>
-      <w:proofErr w:type="gramStart"/>
-      <w:r>
-        <w:t>Of</w:t>
-      </w:r>
-      <w:proofErr w:type="gramEnd"/>
-      <w:r>
-        <w:t xml:space="preserve"> What </w:t>
+        <w:t xml:space="preserve"> Of What </w:t>
       </w:r>
       <w:r>
         <w:t xml:space="preserve">the </w:t>
@@ -50,23 +42,7 @@
     </w:p>
     <w:p>
       <w:r>
-        <w:t xml:space="preserve">Watch my videos, read my books, experiment with my </w:t>
-      </w:r>
-      <w:proofErr w:type="spellStart"/>
-      <w:r>
-        <w:t>sourcecode</w:t>
-      </w:r>
-      <w:proofErr w:type="spellEnd"/>
-      <w:r>
-        <w:t xml:space="preserve">, don’t speak to my </w:t>
-      </w:r>
-      <w:proofErr w:type="gramStart"/>
-      <w:r>
-        <w:t>family!…</w:t>
-      </w:r>
-      <w:proofErr w:type="gramEnd"/>
-      <w:r>
-        <w:t xml:space="preserve"> I may fill this section in properly at a much later date, but for now, I feel like any more detail will simply either confuse my lovers, or better yet anger my haters.</w:t>
+        <w:t>Watch my videos, read my books, experiment with my sourcecode, don’t speak to my family!… I may fill this section in properly at a much later date, but for now, I feel like any more detail will simply either confuse my lovers, or better yet anger my haters.</w:t>
       </w:r>
     </w:p>
     <w:p>
@@ -343,11 +319,7 @@
     </w:p>
     <w:p>
       <w:r>
-        <w:t xml:space="preserve">Nota Bene 0001: And please remember, that this takes us merely to around </w:t>
-      </w:r>
-      <w:proofErr w:type="spellStart"/>
-      <w:r>
-        <w:t>mid 21</w:t>
+        <w:t>Nota Bene 0001: And please remember, that this takes us merely to around mid 21</w:t>
       </w:r>
       <w:r>
         <w:rPr>
@@ -355,7 +327,6 @@
         </w:rPr>
         <w:t>st</w:t>
       </w:r>
-      <w:proofErr w:type="spellEnd"/>
       <w:r>
         <w:t xml:space="preserve"> century. From around </w:t>
       </w:r>
@@ -692,15 +663,7 @@
         <w:t>,</w:t>
       </w:r>
       <w:r>
-        <w:t xml:space="preserve"> </w:t>
-      </w:r>
-      <w:proofErr w:type="gramStart"/>
-      <w:r>
-        <w:t>in order to</w:t>
-      </w:r>
-      <w:proofErr w:type="gramEnd"/>
-      <w:r>
-        <w:t xml:space="preserve"> follow a</w:t>
+        <w:t xml:space="preserve"> in order to follow a</w:t>
       </w:r>
       <w:r>
         <w:t xml:space="preserve"> program of </w:t>
@@ -914,15 +877,7 @@
         <w:t>nstructions</w:t>
       </w:r>
       <w:r>
-        <w:t xml:space="preserve">. (I encapsulate with apostrophes, because one and zero are human understandable interpretations of an open or closed gate, which computers don’t </w:t>
-      </w:r>
-      <w:proofErr w:type="gramStart"/>
-      <w:r>
-        <w:t>actually appreciate</w:t>
-      </w:r>
-      <w:proofErr w:type="gramEnd"/>
-      <w:r>
-        <w:t>… They just chug through millions to quadrillions of them per second, simultaneously opening and closing likewise number</w:t>
+        <w:t>. (I encapsulate with apostrophes, because one and zero are human understandable interpretations of an open or closed gate, which computers don’t actually appreciate… They just chug through millions to quadrillions of them per second, simultaneously opening and closing likewise number</w:t>
       </w:r>
       <w:r>
         <w:t>s</w:t>
@@ -1025,7 +980,13 @@
         <w:t>’</w:t>
       </w:r>
       <w:r>
-        <w:t xml:space="preserve"> is </w:t>
+        <w:t xml:space="preserve"> </w:t>
+      </w:r>
+      <w:r>
+        <w:t>are</w:t>
+      </w:r>
+      <w:r>
+        <w:t xml:space="preserve"> </w:t>
       </w:r>
       <w:r>
         <w:t>reached by the active processor core</w:t>
@@ -1136,140 +1097,138 @@
         <w:t xml:space="preserve"> in the instruction set</w:t>
       </w:r>
       <w:r>
-        <w:t xml:space="preserve"> (</w:t>
-      </w:r>
-      <w:proofErr w:type="spellStart"/>
-      <w:r>
-        <w:t>lets</w:t>
-      </w:r>
-      <w:proofErr w:type="spellEnd"/>
+        <w:t xml:space="preserve"> (lets </w:t>
+      </w:r>
+      <w:r>
+        <w:t xml:space="preserve">just </w:t>
+      </w:r>
+      <w:r>
+        <w:t xml:space="preserve">say </w:t>
+      </w:r>
+      <w:r>
+        <w:t>represented by 0000 which is in the case of this example telling the processor to use an add operand on the two next steps</w:t>
+      </w:r>
+      <w:r>
+        <w:t xml:space="preserve"> {the </w:t>
+      </w:r>
+      <w:r>
+        <w:lastRenderedPageBreak/>
+        <w:t>next two binary 4-bit steps… in our example holding the values 0</w:t>
+      </w:r>
+      <w:r>
+        <w:t>101</w:t>
+      </w:r>
+      <w:r>
+        <w:t xml:space="preserve"> [step offset 1] and </w:t>
+      </w:r>
+      <w:r>
+        <w:t>1001</w:t>
+      </w:r>
+      <w:r>
+        <w:t xml:space="preserve"> [step offset 2]}, which are actually treated by processor design as </w:t>
+      </w:r>
+      <w:r>
+        <w:t>memory locations</w:t>
+      </w:r>
+      <w:r>
+        <w:t>)</w:t>
+      </w:r>
+      <w:r>
+        <w:t xml:space="preserve">, then the processor will perform the necessary arithmetic to </w:t>
+      </w:r>
+      <w:r>
+        <w:t>transform</w:t>
+      </w:r>
+      <w:r>
+        <w:t xml:space="preserve"> the number one </w:t>
+      </w:r>
+      <w:r>
+        <w:t xml:space="preserve">represented </w:t>
+      </w:r>
+      <w:r>
+        <w:t>in memory locations</w:t>
+      </w:r>
+      <w:r>
+        <w:t xml:space="preserve"> #</w:t>
+      </w:r>
+      <w:r>
+        <w:t>0005</w:t>
+      </w:r>
+      <w:r>
+        <w:t xml:space="preserve"> through #</w:t>
+      </w:r>
+      <w:r>
+        <w:t>0008</w:t>
+      </w:r>
+      <w:r>
+        <w:t xml:space="preserve"> and the number two </w:t>
+      </w:r>
+      <w:r>
+        <w:t xml:space="preserve">represented </w:t>
+      </w:r>
+      <w:r>
+        <w:t>in memory location</w:t>
+      </w:r>
+      <w:r>
+        <w:t>s</w:t>
+      </w:r>
       <w:r>
         <w:t xml:space="preserve"> </w:t>
       </w:r>
       <w:r>
-        <w:t xml:space="preserve">just </w:t>
-      </w:r>
-      <w:r>
-        <w:t xml:space="preserve">say </w:t>
-      </w:r>
-      <w:r>
-        <w:t>represented by 0000 which is in the case of this example telling the processor to use an add operand on the two next steps</w:t>
-      </w:r>
-      <w:r>
-        <w:t xml:space="preserve"> {the </w:t>
-      </w:r>
-      <w:r>
-        <w:lastRenderedPageBreak/>
-        <w:t>next two binary 4-bit steps… in our example holding the values 00</w:t>
-      </w:r>
-      <w:r>
-        <w:t>11</w:t>
-      </w:r>
-      <w:r>
-        <w:t xml:space="preserve"> [step offset 1] and 0100 [step offset 2]}, which are actually treated by processor design as </w:t>
-      </w:r>
-      <w:r>
-        <w:t>memory locations</w:t>
-      </w:r>
-      <w:r>
-        <w:t>)</w:t>
-      </w:r>
-      <w:r>
-        <w:t xml:space="preserve">, then the processor will perform the necessary arithmetic to </w:t>
-      </w:r>
-      <w:r>
-        <w:t>transform</w:t>
-      </w:r>
-      <w:r>
-        <w:t xml:space="preserve"> the number one </w:t>
-      </w:r>
-      <w:r>
-        <w:t xml:space="preserve">represented </w:t>
-      </w:r>
-      <w:r>
-        <w:t>in memory locations</w:t>
-      </w:r>
-      <w:r>
-        <w:t xml:space="preserve"> #</w:t>
-      </w:r>
-      <w:r>
-        <w:t>0005</w:t>
+        <w:t>#</w:t>
+      </w:r>
+      <w:r>
+        <w:t>0009</w:t>
       </w:r>
       <w:r>
         <w:t xml:space="preserve"> through #</w:t>
       </w:r>
       <w:r>
-        <w:t>0008</w:t>
-      </w:r>
-      <w:r>
-        <w:t xml:space="preserve"> and the number two </w:t>
-      </w:r>
-      <w:r>
-        <w:t xml:space="preserve">represented </w:t>
-      </w:r>
-      <w:r>
-        <w:t>in memory location</w:t>
-      </w:r>
-      <w:r>
-        <w:t>s</w:t>
+        <w:t>0012</w:t>
+      </w:r>
+      <w:r>
+        <w:t xml:space="preserve">, in order to return the </w:t>
+      </w:r>
+      <w:r>
+        <w:t xml:space="preserve">human readable </w:t>
+      </w:r>
+      <w:r>
+        <w:t>number 3 to the user</w:t>
+      </w:r>
+      <w:r>
+        <w:t xml:space="preserve"> (the return command being in computation step four {</w:t>
+      </w:r>
+      <w:r>
+        <w:rPr>
+          <w:b/>
+          <w:bCs/>
+          <w:u w:val="single"/>
+        </w:rPr>
+        <w:t>Computation Instruction</w:t>
+      </w:r>
+      <w:r>
+        <w:t xml:space="preserve"> binary bit 13 through 16</w:t>
+      </w:r>
+      <w:r>
+        <w:t xml:space="preserve"> [the fourth byte if you like in our example processor and instruction set</w:t>
+      </w:r>
+      <w:r>
+        <w:t>, which could be represented by a value 1111</w:t>
+      </w:r>
+      <w:r>
+        <w:t>]</w:t>
+      </w:r>
+      <w:r>
+        <w:t>}</w:t>
+      </w:r>
+      <w:r>
+        <w:t>).</w:t>
       </w:r>
       <w:r>
         <w:t xml:space="preserve"> </w:t>
       </w:r>
       <w:r>
-        <w:t>#</w:t>
-      </w:r>
-      <w:r>
-        <w:t>0009</w:t>
-      </w:r>
-      <w:r>
-        <w:t xml:space="preserve"> through #</w:t>
-      </w:r>
-      <w:r>
-        <w:t>0012</w:t>
-      </w:r>
-      <w:r>
-        <w:t xml:space="preserve">, in order to return the </w:t>
-      </w:r>
-      <w:r>
-        <w:t xml:space="preserve">human readable </w:t>
-      </w:r>
-      <w:r>
-        <w:t>number 3 to the user</w:t>
-      </w:r>
-      <w:r>
-        <w:t xml:space="preserve"> (the return command being in computation step four {</w:t>
-      </w:r>
-      <w:r>
-        <w:rPr>
-          <w:b/>
-          <w:bCs/>
-          <w:u w:val="single"/>
-        </w:rPr>
-        <w:t>Computation Instruction</w:t>
-      </w:r>
-      <w:r>
-        <w:t xml:space="preserve"> binary bit 13 through 16</w:t>
-      </w:r>
-      <w:r>
-        <w:t xml:space="preserve"> [the fourth byte if you like in our example processor and instruction set example</w:t>
-      </w:r>
-      <w:r>
-        <w:t>, which could be represented by a value 1111</w:t>
-      </w:r>
-      <w:r>
-        <w:t>]</w:t>
-      </w:r>
-      <w:r>
-        <w:t>}</w:t>
-      </w:r>
-      <w:r>
-        <w:t>).</w:t>
-      </w:r>
-      <w:r>
-        <w:t xml:space="preserve"> </w:t>
-      </w:r>
-      <w:r>
         <w:t xml:space="preserve">This is </w:t>
       </w:r>
       <w:r>
@@ -1306,15 +1265,7 @@
         <w:t xml:space="preserve">rdless, instruction sets </w:t>
       </w:r>
       <w:r>
-        <w:t xml:space="preserve">ultimately allow a machine to learn </w:t>
-      </w:r>
-      <w:proofErr w:type="spellStart"/>
-      <w:r>
-        <w:t>i_e</w:t>
-      </w:r>
-      <w:proofErr w:type="spellEnd"/>
-      <w:r>
-        <w:t xml:space="preserve">_ the scientific domain of </w:t>
+        <w:t xml:space="preserve">ultimately allow a machine to learn i_e_ the scientific domain of </w:t>
       </w:r>
       <w:r>
         <w:rPr>
@@ -1325,15 +1276,7 @@
         <w:t>ML</w:t>
       </w:r>
       <w:r>
-        <w:t xml:space="preserve">, which I hasten to add, </w:t>
-      </w:r>
-      <w:proofErr w:type="gramStart"/>
-      <w:r>
-        <w:t>actually has</w:t>
-      </w:r>
-      <w:proofErr w:type="gramEnd"/>
-      <w:r>
-        <w:t xml:space="preserve"> far reaching ramifications outside of science, just waiting to </w:t>
+        <w:t xml:space="preserve">, which I hasten to add, actually has far reaching ramifications outside of science, just waiting to </w:t>
       </w:r>
       <w:r>
         <w:t xml:space="preserve">be </w:t>
@@ -1414,15 +1357,7 @@
         <w:t xml:space="preserve"> Learning</w:t>
       </w:r>
       <w:r>
-        <w:t xml:space="preserve"> algorithms are best suited for optical computation. </w:t>
-      </w:r>
-      <w:proofErr w:type="gramStart"/>
-      <w:r>
-        <w:t>The reason,</w:t>
-      </w:r>
-      <w:proofErr w:type="gramEnd"/>
-      <w:r>
-        <w:t xml:space="preserve"> is that </w:t>
+        <w:t xml:space="preserve"> algorithms are best suited for optical computation. The reason, is that </w:t>
       </w:r>
       <w:r>
         <w:t>optical processors</w:t>
@@ -1575,7 +1510,6 @@
       <w:r>
         <w:t xml:space="preserve"> – Allow for many (an almost infinite number) of pseudo gate positions to be assumed… Basically it works like a </w:t>
       </w:r>
-      <w:proofErr w:type="gramStart"/>
       <w:r>
         <w:t xml:space="preserve">pseudo </w:t>
       </w:r>
@@ -1593,16 +1527,7 @@
           <w:bCs/>
           <w:u w:val="single"/>
         </w:rPr>
-        <w:t>inary</w:t>
-      </w:r>
-      <w:proofErr w:type="gramEnd"/>
-      <w:r>
-        <w:rPr>
-          <w:b/>
-          <w:bCs/>
-          <w:u w:val="single"/>
-        </w:rPr>
-        <w:t xml:space="preserve"> </w:t>
+        <w:t xml:space="preserve">inary </w:t>
       </w:r>
       <w:r>
         <w:rPr>
@@ -1664,18 +1589,10 @@
         <w:t xml:space="preserve"> These computation chambers can compute, because they are initialised to a specific state preceding each measurement, and the particles involved in the computation chamber probabilistically undergo </w:t>
       </w:r>
       <w:r>
-        <w:t xml:space="preserve">extremely similar, if not </w:t>
-      </w:r>
-      <w:proofErr w:type="gramStart"/>
-      <w:r>
-        <w:t xml:space="preserve">exactly </w:t>
-      </w:r>
-      <w:r>
-        <w:t>the same</w:t>
-      </w:r>
-      <w:proofErr w:type="gramEnd"/>
-      <w:r>
-        <w:t xml:space="preserve"> interactions</w:t>
+        <w:t xml:space="preserve">extremely similar, if not exactly </w:t>
+      </w:r>
+      <w:r>
+        <w:t>the same interactions</w:t>
       </w:r>
       <w:r>
         <w:t xml:space="preserve"> each time</w:t>
@@ -1756,15 +1673,7 @@
         <w:t>Digital</w:t>
       </w:r>
       <w:r>
-        <w:t xml:space="preserve"> {physically stationary but digitally mobile}), </w:t>
-      </w:r>
-      <w:proofErr w:type="spellStart"/>
-      <w:r>
-        <w:t>androidframe</w:t>
-      </w:r>
-      <w:proofErr w:type="spellEnd"/>
-      <w:r>
-        <w:t xml:space="preserve"> (</w:t>
+        <w:t xml:space="preserve"> {physically stationary but digitally mobile}), androidframe (</w:t>
       </w:r>
       <w:r>
         <w:rPr>
@@ -2156,15 +2065,7 @@
         <w:t>/Training</w:t>
       </w:r>
       <w:r>
-        <w:t xml:space="preserve"> – The computation of sets of averages </w:t>
-      </w:r>
-      <w:proofErr w:type="gramStart"/>
-      <w:r>
-        <w:t>in order to</w:t>
-      </w:r>
-      <w:proofErr w:type="gramEnd"/>
-      <w:r>
-        <w:t xml:space="preserve"> </w:t>
+        <w:t xml:space="preserve"> – The computation of sets of averages in order to </w:t>
       </w:r>
       <w:r>
         <w:t>describe aggregate characteristics of sets of input data samples</w:t>
@@ -2313,25 +2214,7 @@
           <w:bCs/>
           <w:u w:val="single"/>
         </w:rPr>
-        <w:t xml:space="preserve">Model </w:t>
-      </w:r>
-      <w:proofErr w:type="gramStart"/>
-      <w:r>
-        <w:rPr>
-          <w:b/>
-          <w:bCs/>
-          <w:u w:val="single"/>
-        </w:rPr>
-        <w:t>Of</w:t>
-      </w:r>
-      <w:proofErr w:type="gramEnd"/>
-      <w:r>
-        <w:rPr>
-          <w:b/>
-          <w:bCs/>
-          <w:u w:val="single"/>
-        </w:rPr>
-        <w:t xml:space="preserve"> Patterns</w:t>
+        <w:t>Model Of Patterns</w:t>
       </w:r>
       <w:r>
         <w:t xml:space="preserve"> </w:t>
@@ -2480,15 +2363,7 @@
         <w:t xml:space="preserve"> – Executing a similarity algorithm which checks Latent-Space for any reasonably close pattern matches for the new inference data sample</w:t>
       </w:r>
       <w:r>
-        <w:t xml:space="preserve">, </w:t>
-      </w:r>
-      <w:proofErr w:type="gramStart"/>
-      <w:r>
-        <w:t>in order to</w:t>
-      </w:r>
-      <w:proofErr w:type="gramEnd"/>
-      <w:r>
-        <w:t xml:space="preserve"> obtain a close or average output </w:t>
+        <w:t xml:space="preserve">, in order to obtain a close or average output </w:t>
       </w:r>
       <w:r>
         <w:rPr>
@@ -2546,15 +2421,7 @@
         <w:t xml:space="preserve"> – Indicates how much a human should trust the outputs of a given model… Usually on a scale of 0.000001%</w:t>
       </w:r>
       <w:r>
-        <w:t xml:space="preserve"> (6-Sigma Or </w:t>
-      </w:r>
-      <w:proofErr w:type="gramStart"/>
-      <w:r>
-        <w:t>Loose :</w:t>
-      </w:r>
-      <w:proofErr w:type="gramEnd"/>
-      <w:r>
-        <w:t xml:space="preserve"> </w:t>
+        <w:t xml:space="preserve"> (6-Sigma Or Loose : </w:t>
       </w:r>
       <w:r>
         <w:t xml:space="preserve">Never/Always trust, depending on the </w:t>
@@ -3051,17 +2918,7 @@
         <w:t xml:space="preserve">person-originated </w:t>
       </w:r>
       <w:r>
-        <w:t xml:space="preserve">output classifications have been combined with similarity matching algorithms in order to automatically generate richer classification labels {and </w:t>
-      </w:r>
-      <w:proofErr w:type="spellStart"/>
-      <w:proofErr w:type="gramStart"/>
-      <w:r>
-        <w:t>some times</w:t>
-      </w:r>
-      <w:proofErr w:type="spellEnd"/>
-      <w:proofErr w:type="gramEnd"/>
-      <w:r>
-        <w:t xml:space="preserve"> even the only classification labels} for new </w:t>
+        <w:t xml:space="preserve">output classifications have been combined with similarity matching algorithms in order to automatically generate richer classification labels {and some times even the only classification labels} for new </w:t>
       </w:r>
       <w:r>
         <w:rPr>
@@ -3195,13 +3052,8 @@
       <w:r>
         <w:t xml:space="preserve">, </w:t>
       </w:r>
-      <w:proofErr w:type="gramStart"/>
-      <w:r>
-        <w:t>at the moment</w:t>
-      </w:r>
-      <w:proofErr w:type="gramEnd"/>
-      <w:r>
-        <w:t xml:space="preserve"> only </w:t>
+      <w:r>
+        <w:t xml:space="preserve">at the moment only </w:t>
       </w:r>
       <w:r>
         <w:t xml:space="preserve">either textual or numerical, corresponding to the </w:t>

</xml_diff>